<commit_message>
notes on ASP.NET Core updated
</commit_message>
<xml_diff>
--- a/diagrams/pmsapp-architecture.docx
+++ b/diagrams/pmsapp-architecture.docx
@@ -3,7 +3,346 @@
 <w:document xmlns:wpc="http://schemas.microsoft.com/office/word/2010/wordprocessingCanvas" xmlns:cx="http://schemas.microsoft.com/office/drawing/2014/chartex" xmlns:cx1="http://schemas.microsoft.com/office/drawing/2015/9/8/chartex" xmlns:cx2="http://schemas.microsoft.com/office/drawing/2015/10/21/chartex" xmlns:cx3="http://schemas.microsoft.com/office/drawing/2016/5/9/chartex" xmlns:cx4="http://schemas.microsoft.com/office/drawing/2016/5/10/chartex" xmlns:cx5="http://schemas.microsoft.com/office/drawing/2016/5/11/chartex" xmlns:cx6="http://schemas.microsoft.com/office/drawing/2016/5/12/chartex" xmlns:cx7="http://schemas.microsoft.com/office/drawing/2016/5/13/chartex" xmlns:cx8="http://schemas.microsoft.com/office/drawing/2016/5/14/chartex" xmlns:mc="http://schemas.openxmlformats.org/markup-compatibility/2006" xmlns:aink="http://schemas.microsoft.com/office/drawing/2016/ink" xmlns:am3d="http://schemas.microsoft.com/office/drawing/2017/model3d" xmlns:o="urn:schemas-microsoft-com:office:office" xmlns:r="http://schemas.openxmlformats.org/officeDocument/2006/relationships" xmlns:m="http://schemas.openxmlformats.org/officeDocument/2006/math" xmlns:v="urn:schemas-microsoft-com:vml" xmlns:wp14="http://schemas.microsoft.com/office/word/2010/wordprocessingDrawing" xmlns:wp="http://schemas.openxmlformats.org/drawingml/2006/wordprocessingDrawing" xmlns:w10="urn:schemas-microsoft-com:office:word" xmlns:w="http://schemas.openxmlformats.org/wordprocessingml/2006/main" xmlns:w14="http://schemas.microsoft.com/office/word/2010/wordml" xmlns:w15="http://schemas.microsoft.com/office/word/2012/wordml" xmlns:w16cid="http://schemas.microsoft.com/office/word/2016/wordml/cid" xmlns:w16se="http://schemas.microsoft.com/office/word/2015/wordml/symex" xmlns:wpg="http://schemas.microsoft.com/office/word/2010/wordprocessingGroup" xmlns:wpi="http://schemas.microsoft.com/office/word/2010/wordprocessingInk" xmlns:wne="http://schemas.microsoft.com/office/word/2006/wordml" xmlns:wps="http://schemas.microsoft.com/office/word/2010/wordprocessingShape" mc:Ignorable="w14 w15 w16se w16cid wp14">
   <w:body>
     <w:p>
-      <w:bookmarkStart w:id="0" w:name="_GoBack"/>
+      <w:r>
+        <w:rPr>
+          <w:noProof/>
+        </w:rPr>
+        <mc:AlternateContent>
+          <mc:Choice Requires="wps">
+            <w:drawing>
+              <wp:anchor distT="0" distB="0" distL="114300" distR="114300" simplePos="0" relativeHeight="251713536" behindDoc="0" locked="0" layoutInCell="1" allowOverlap="1" wp14:anchorId="45AA23C6" wp14:editId="15A97E62">
+                <wp:simplePos x="0" y="0"/>
+                <wp:positionH relativeFrom="column">
+                  <wp:posOffset>643255</wp:posOffset>
+                </wp:positionH>
+                <wp:positionV relativeFrom="paragraph">
+                  <wp:posOffset>-333375</wp:posOffset>
+                </wp:positionV>
+                <wp:extent cx="1457325" cy="323533"/>
+                <wp:effectExtent l="0" t="0" r="28575" b="19685"/>
+                <wp:wrapNone/>
+                <wp:docPr id="5" name="Rectangle 5"/>
+                <wp:cNvGraphicFramePr/>
+                <a:graphic xmlns:a="http://schemas.openxmlformats.org/drawingml/2006/main">
+                  <a:graphicData uri="http://schemas.microsoft.com/office/word/2010/wordprocessingShape">
+                    <wps:wsp>
+                      <wps:cNvSpPr/>
+                      <wps:spPr>
+                        <a:xfrm>
+                          <a:off x="0" y="0"/>
+                          <a:ext cx="1457325" cy="323533"/>
+                        </a:xfrm>
+                        <a:prstGeom prst="rect">
+                          <a:avLst/>
+                        </a:prstGeom>
+                        <a:solidFill>
+                          <a:schemeClr val="accent4">
+                            <a:lumMod val="40000"/>
+                            <a:lumOff val="60000"/>
+                          </a:schemeClr>
+                        </a:solidFill>
+                      </wps:spPr>
+                      <wps:style>
+                        <a:lnRef idx="2">
+                          <a:schemeClr val="accent1">
+                            <a:shade val="50000"/>
+                          </a:schemeClr>
+                        </a:lnRef>
+                        <a:fillRef idx="1">
+                          <a:schemeClr val="accent1"/>
+                        </a:fillRef>
+                        <a:effectRef idx="0">
+                          <a:schemeClr val="accent1"/>
+                        </a:effectRef>
+                        <a:fontRef idx="minor">
+                          <a:schemeClr val="lt1"/>
+                        </a:fontRef>
+                      </wps:style>
+                      <wps:txbx>
+                        <w:txbxContent>
+                          <w:p>
+                            <w:pPr>
+                              <w:jc w:val="center"/>
+                              <w:rPr>
+                                <w:color w:val="000000" w:themeColor="text1"/>
+                                <w14:shadow w14:blurRad="38100" w14:dist="19050" w14:dir="2700000" w14:sx="100000" w14:sy="100000" w14:kx="0" w14:ky="0" w14:algn="tl">
+                                  <w14:schemeClr w14:val="dk1">
+                                    <w14:alpha w14:val="60000"/>
+                                  </w14:schemeClr>
+                                </w14:shadow>
+                                <w14:textOutline w14:w="0" w14:cap="flat" w14:cmpd="sng" w14:algn="ctr">
+                                  <w14:noFill/>
+                                  <w14:prstDash w14:val="solid"/>
+                                  <w14:round/>
+                                </w14:textOutline>
+                              </w:rPr>
+                            </w:pPr>
+                            <w:r>
+                              <w:rPr>
+                                <w:color w:val="000000" w:themeColor="text1"/>
+                                <w14:shadow w14:blurRad="38100" w14:dist="19050" w14:dir="2700000" w14:sx="100000" w14:sy="100000" w14:kx="0" w14:ky="0" w14:algn="tl">
+                                  <w14:schemeClr w14:val="dk1">
+                                    <w14:alpha w14:val="60000"/>
+                                  </w14:schemeClr>
+                                </w14:shadow>
+                                <w14:textOutline w14:w="0" w14:cap="flat" w14:cmpd="sng" w14:algn="ctr">
+                                  <w14:noFill/>
+                                  <w14:prstDash w14:val="solid"/>
+                                  <w14:round/>
+                                </w14:textOutline>
+                              </w:rPr>
+                              <w:t>API</w:t>
+                            </w:r>
+                            <w:r>
+                              <w:rPr>
+                                <w:color w:val="000000" w:themeColor="text1"/>
+                                <w14:shadow w14:blurRad="38100" w14:dist="19050" w14:dir="2700000" w14:sx="100000" w14:sy="100000" w14:kx="0" w14:ky="0" w14:algn="tl">
+                                  <w14:schemeClr w14:val="dk1">
+                                    <w14:alpha w14:val="60000"/>
+                                  </w14:schemeClr>
+                                </w14:shadow>
+                                <w14:textOutline w14:w="0" w14:cap="flat" w14:cmpd="sng" w14:algn="ctr">
+                                  <w14:noFill/>
+                                  <w14:prstDash w14:val="solid"/>
+                                  <w14:round/>
+                                </w14:textOutline>
+                              </w:rPr>
+                              <w:t>s</w:t>
+                            </w:r>
+                          </w:p>
+                        </w:txbxContent>
+                      </wps:txbx>
+                      <wps:bodyPr rot="0" spcFirstLastPara="0" vertOverflow="overflow" horzOverflow="overflow" vert="horz" wrap="square" lIns="91440" tIns="45720" rIns="91440" bIns="45720" numCol="1" spcCol="0" rtlCol="0" fromWordArt="0" anchor="ctr" anchorCtr="0" forceAA="0" compatLnSpc="1">
+                        <a:prstTxWarp prst="textNoShape">
+                          <a:avLst/>
+                        </a:prstTxWarp>
+                        <a:noAutofit/>
+                      </wps:bodyPr>
+                    </wps:wsp>
+                  </a:graphicData>
+                </a:graphic>
+                <wp14:sizeRelV relativeFrom="margin">
+                  <wp14:pctHeight>0</wp14:pctHeight>
+                </wp14:sizeRelV>
+              </wp:anchor>
+            </w:drawing>
+          </mc:Choice>
+          <mc:Fallback>
+            <w:pict>
+              <v:rect w14:anchorId="45AA23C6" id="Rectangle 5" o:spid="_x0000_s1026" style="position:absolute;margin-left:50.65pt;margin-top:-26.25pt;width:114.75pt;height:25.5pt;z-index:251713536;visibility:visible;mso-wrap-style:square;mso-height-percent:0;mso-wrap-distance-left:9pt;mso-wrap-distance-top:0;mso-wrap-distance-right:9pt;mso-wrap-distance-bottom:0;mso-position-horizontal:absolute;mso-position-horizontal-relative:text;mso-position-vertical:absolute;mso-position-vertical-relative:text;mso-height-percent:0;mso-height-relative:margin;v-text-anchor:middle" o:gfxdata="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" fillcolor="#ffe599 [1303]" strokecolor="#1f3763 [1604]" strokeweight="1pt">
+                <v:textbox>
+                  <w:txbxContent>
+                    <w:p>
+                      <w:pPr>
+                        <w:jc w:val="center"/>
+                        <w:rPr>
+                          <w:color w:val="000000" w:themeColor="text1"/>
+                          <w14:shadow w14:blurRad="38100" w14:dist="19050" w14:dir="2700000" w14:sx="100000" w14:sy="100000" w14:kx="0" w14:ky="0" w14:algn="tl">
+                            <w14:schemeClr w14:val="dk1">
+                              <w14:alpha w14:val="60000"/>
+                            </w14:schemeClr>
+                          </w14:shadow>
+                          <w14:textOutline w14:w="0" w14:cap="flat" w14:cmpd="sng" w14:algn="ctr">
+                            <w14:noFill/>
+                            <w14:prstDash w14:val="solid"/>
+                            <w14:round/>
+                          </w14:textOutline>
+                        </w:rPr>
+                      </w:pPr>
+                      <w:r>
+                        <w:rPr>
+                          <w:color w:val="000000" w:themeColor="text1"/>
+                          <w14:shadow w14:blurRad="38100" w14:dist="19050" w14:dir="2700000" w14:sx="100000" w14:sy="100000" w14:kx="0" w14:ky="0" w14:algn="tl">
+                            <w14:schemeClr w14:val="dk1">
+                              <w14:alpha w14:val="60000"/>
+                            </w14:schemeClr>
+                          </w14:shadow>
+                          <w14:textOutline w14:w="0" w14:cap="flat" w14:cmpd="sng" w14:algn="ctr">
+                            <w14:noFill/>
+                            <w14:prstDash w14:val="solid"/>
+                            <w14:round/>
+                          </w14:textOutline>
+                        </w:rPr>
+                        <w:t>API</w:t>
+                      </w:r>
+                      <w:r>
+                        <w:rPr>
+                          <w:color w:val="000000" w:themeColor="text1"/>
+                          <w14:shadow w14:blurRad="38100" w14:dist="19050" w14:dir="2700000" w14:sx="100000" w14:sy="100000" w14:kx="0" w14:ky="0" w14:algn="tl">
+                            <w14:schemeClr w14:val="dk1">
+                              <w14:alpha w14:val="60000"/>
+                            </w14:schemeClr>
+                          </w14:shadow>
+                          <w14:textOutline w14:w="0" w14:cap="flat" w14:cmpd="sng" w14:algn="ctr">
+                            <w14:noFill/>
+                            <w14:prstDash w14:val="solid"/>
+                            <w14:round/>
+                          </w14:textOutline>
+                        </w:rPr>
+                        <w:t>s</w:t>
+                      </w:r>
+                    </w:p>
+                  </w:txbxContent>
+                </v:textbox>
+              </v:rect>
+            </w:pict>
+          </mc:Fallback>
+        </mc:AlternateContent>
+      </w:r>
+      <w:r>
+        <w:rPr>
+          <w:noProof/>
+        </w:rPr>
+        <mc:AlternateContent>
+          <mc:Choice Requires="wps">
+            <w:drawing>
+              <wp:anchor distT="0" distB="0" distL="114300" distR="114300" simplePos="0" relativeHeight="251711488" behindDoc="0" locked="0" layoutInCell="1" allowOverlap="1" wp14:anchorId="131A60A9" wp14:editId="0CEAFB68">
+                <wp:simplePos x="0" y="0"/>
+                <wp:positionH relativeFrom="column">
+                  <wp:posOffset>-842962</wp:posOffset>
+                </wp:positionH>
+                <wp:positionV relativeFrom="paragraph">
+                  <wp:posOffset>-333375</wp:posOffset>
+                </wp:positionV>
+                <wp:extent cx="1457325" cy="323533"/>
+                <wp:effectExtent l="0" t="0" r="28575" b="19685"/>
+                <wp:wrapNone/>
+                <wp:docPr id="1" name="Rectangle 1"/>
+                <wp:cNvGraphicFramePr/>
+                <a:graphic xmlns:a="http://schemas.openxmlformats.org/drawingml/2006/main">
+                  <a:graphicData uri="http://schemas.microsoft.com/office/word/2010/wordprocessingShape">
+                    <wps:wsp>
+                      <wps:cNvSpPr/>
+                      <wps:spPr>
+                        <a:xfrm>
+                          <a:off x="0" y="0"/>
+                          <a:ext cx="1457325" cy="323533"/>
+                        </a:xfrm>
+                        <a:prstGeom prst="rect">
+                          <a:avLst/>
+                        </a:prstGeom>
+                        <a:solidFill>
+                          <a:schemeClr val="accent4">
+                            <a:lumMod val="40000"/>
+                            <a:lumOff val="60000"/>
+                          </a:schemeClr>
+                        </a:solidFill>
+                      </wps:spPr>
+                      <wps:style>
+                        <a:lnRef idx="2">
+                          <a:schemeClr val="accent1">
+                            <a:shade val="50000"/>
+                          </a:schemeClr>
+                        </a:lnRef>
+                        <a:fillRef idx="1">
+                          <a:schemeClr val="accent1"/>
+                        </a:fillRef>
+                        <a:effectRef idx="0">
+                          <a:schemeClr val="accent1"/>
+                        </a:effectRef>
+                        <a:fontRef idx="minor">
+                          <a:schemeClr val="lt1"/>
+                        </a:fontRef>
+                      </wps:style>
+                      <wps:txbx>
+                        <w:txbxContent>
+                          <w:p>
+                            <w:pPr>
+                              <w:jc w:val="center"/>
+                              <w:rPr>
+                                <w:color w:val="000000" w:themeColor="text1"/>
+                                <w14:shadow w14:blurRad="38100" w14:dist="19050" w14:dir="2700000" w14:sx="100000" w14:sy="100000" w14:kx="0" w14:ky="0" w14:algn="tl">
+                                  <w14:schemeClr w14:val="dk1">
+                                    <w14:alpha w14:val="60000"/>
+                                  </w14:schemeClr>
+                                </w14:shadow>
+                                <w14:textOutline w14:w="0" w14:cap="flat" w14:cmpd="sng" w14:algn="ctr">
+                                  <w14:noFill/>
+                                  <w14:prstDash w14:val="solid"/>
+                                  <w14:round/>
+                                </w14:textOutline>
+                              </w:rPr>
+                            </w:pPr>
+                            <w:r>
+                              <w:rPr>
+                                <w:color w:val="000000" w:themeColor="text1"/>
+                                <w14:shadow w14:blurRad="38100" w14:dist="19050" w14:dir="2700000" w14:sx="100000" w14:sy="100000" w14:kx="0" w14:ky="0" w14:algn="tl">
+                                  <w14:schemeClr w14:val="dk1">
+                                    <w14:alpha w14:val="60000"/>
+                                  </w14:schemeClr>
+                                </w14:shadow>
+                                <w14:textOutline w14:w="0" w14:cap="flat" w14:cmpd="sng" w14:algn="ctr">
+                                  <w14:noFill/>
+                                  <w14:prstDash w14:val="solid"/>
+                                  <w14:round/>
+                                </w14:textOutline>
+                              </w:rPr>
+                              <w:t>API Mapping</w:t>
+                            </w:r>
+                          </w:p>
+                        </w:txbxContent>
+                      </wps:txbx>
+                      <wps:bodyPr rot="0" spcFirstLastPara="0" vertOverflow="overflow" horzOverflow="overflow" vert="horz" wrap="square" lIns="91440" tIns="45720" rIns="91440" bIns="45720" numCol="1" spcCol="0" rtlCol="0" fromWordArt="0" anchor="ctr" anchorCtr="0" forceAA="0" compatLnSpc="1">
+                        <a:prstTxWarp prst="textNoShape">
+                          <a:avLst/>
+                        </a:prstTxWarp>
+                        <a:noAutofit/>
+                      </wps:bodyPr>
+                    </wps:wsp>
+                  </a:graphicData>
+                </a:graphic>
+                <wp14:sizeRelV relativeFrom="margin">
+                  <wp14:pctHeight>0</wp14:pctHeight>
+                </wp14:sizeRelV>
+              </wp:anchor>
+            </w:drawing>
+          </mc:Choice>
+          <mc:Fallback>
+            <w:pict>
+              <v:rect w14:anchorId="131A60A9" id="Rectangle 1" o:spid="_x0000_s1027" style="position:absolute;margin-left:-66.35pt;margin-top:-26.25pt;width:114.75pt;height:25.5pt;z-index:251711488;visibility:visible;mso-wrap-style:square;mso-height-percent:0;mso-wrap-distance-left:9pt;mso-wrap-distance-top:0;mso-wrap-distance-right:9pt;mso-wrap-distance-bottom:0;mso-position-horizontal:absolute;mso-position-horizontal-relative:text;mso-position-vertical:absolute;mso-position-vertical-relative:text;mso-height-percent:0;mso-height-relative:margin;v-text-anchor:middle" o:gfxdata="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" fillcolor="#ffe599 [1303]" strokecolor="#1f3763 [1604]" strokeweight="1pt">
+                <v:textbox>
+                  <w:txbxContent>
+                    <w:p>
+                      <w:pPr>
+                        <w:jc w:val="center"/>
+                        <w:rPr>
+                          <w:color w:val="000000" w:themeColor="text1"/>
+                          <w14:shadow w14:blurRad="38100" w14:dist="19050" w14:dir="2700000" w14:sx="100000" w14:sy="100000" w14:kx="0" w14:ky="0" w14:algn="tl">
+                            <w14:schemeClr w14:val="dk1">
+                              <w14:alpha w14:val="60000"/>
+                            </w14:schemeClr>
+                          </w14:shadow>
+                          <w14:textOutline w14:w="0" w14:cap="flat" w14:cmpd="sng" w14:algn="ctr">
+                            <w14:noFill/>
+                            <w14:prstDash w14:val="solid"/>
+                            <w14:round/>
+                          </w14:textOutline>
+                        </w:rPr>
+                      </w:pPr>
+                      <w:r>
+                        <w:rPr>
+                          <w:color w:val="000000" w:themeColor="text1"/>
+                          <w14:shadow w14:blurRad="38100" w14:dist="19050" w14:dir="2700000" w14:sx="100000" w14:sy="100000" w14:kx="0" w14:ky="0" w14:algn="tl">
+                            <w14:schemeClr w14:val="dk1">
+                              <w14:alpha w14:val="60000"/>
+                            </w14:schemeClr>
+                          </w14:shadow>
+                          <w14:textOutline w14:w="0" w14:cap="flat" w14:cmpd="sng" w14:algn="ctr">
+                            <w14:noFill/>
+                            <w14:prstDash w14:val="solid"/>
+                            <w14:round/>
+                          </w14:textOutline>
+                        </w:rPr>
+                        <w:t>API Mapping</w:t>
+                      </w:r>
+                    </w:p>
+                  </w:txbxContent>
+                </v:textbox>
+              </v:rect>
+            </w:pict>
+          </mc:Fallback>
+        </mc:AlternateContent>
+      </w:r>
       <w:r>
         <w:rPr>
           <w:noProof/>
@@ -78,7 +417,6 @@
           </mc:Fallback>
         </mc:AlternateContent>
       </w:r>
-      <w:bookmarkEnd w:id="0"/>
       <w:r>
         <w:rPr>
           <w:noProof/>
@@ -150,7 +488,7 @@
                 <v:stroke joinstyle="miter"/>
                 <v:path gradientshapeok="t" o:connecttype="rect"/>
               </v:shapetype>
-              <v:shape id="Text Box 8" o:spid="_x0000_s1026" type="#_x0000_t202" style="position:absolute;margin-left:287.65pt;margin-top:-45.35pt;width:114pt;height:34.8pt;z-index:251666432;visibility:visible;mso-wrap-style:square;mso-width-percent:0;mso-wrap-distance-left:9pt;mso-wrap-distance-top:0;mso-wrap-distance-right:9pt;mso-wrap-distance-bottom:0;mso-position-horizontal:absolute;mso-position-horizontal-relative:text;mso-position-vertical:absolute;mso-position-vertical-relative:text;mso-width-percent:0;mso-width-relative:margin;v-text-anchor:top" o:gfxdata="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" fillcolor="white [3201]" strokeweight=".5pt">
+              <v:shape id="Text Box 8" o:spid="_x0000_s1028" type="#_x0000_t202" style="position:absolute;margin-left:287.65pt;margin-top:-45.35pt;width:114pt;height:34.8pt;z-index:251666432;visibility:visible;mso-wrap-style:square;mso-width-percent:0;mso-wrap-distance-left:9pt;mso-wrap-distance-top:0;mso-wrap-distance-right:9pt;mso-wrap-distance-bottom:0;mso-position-horizontal:absolute;mso-position-horizontal-relative:text;mso-position-vertical:absolute;mso-position-vertical-relative:text;mso-width-percent:0;mso-width-relative:margin;v-text-anchor:top" o:gfxdata="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" fillcolor="white [3201]" strokeweight=".5pt">
                 <v:textbox>
                   <w:txbxContent>
                     <w:p>
@@ -229,7 +567,7 @@
           </mc:Choice>
           <mc:Fallback>
             <w:pict>
-              <v:shape w14:anchorId="646D026E" id="Text Box 9" o:spid="_x0000_s1027" type="#_x0000_t202" style="position:absolute;margin-left:167.6pt;margin-top:-44.75pt;width:106pt;height:34.8pt;z-index:251668480;visibility:visible;mso-wrap-style:square;mso-wrap-distance-left:9pt;mso-wrap-distance-top:0;mso-wrap-distance-right:9pt;mso-wrap-distance-bottom:0;mso-position-horizontal:absolute;mso-position-horizontal-relative:text;mso-position-vertical:absolute;mso-position-vertical-relative:text;v-text-anchor:top" o:gfxdata="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" fillcolor="white [3201]" strokeweight=".5pt">
+              <v:shape w14:anchorId="646D026E" id="Text Box 9" o:spid="_x0000_s1029" type="#_x0000_t202" style="position:absolute;margin-left:167.6pt;margin-top:-44.75pt;width:106pt;height:34.8pt;z-index:251668480;visibility:visible;mso-wrap-style:square;mso-wrap-distance-left:9pt;mso-wrap-distance-top:0;mso-wrap-distance-right:9pt;mso-wrap-distance-bottom:0;mso-position-horizontal:absolute;mso-position-horizontal-relative:text;mso-position-vertical:absolute;mso-position-vertical-relative:text;v-text-anchor:top" o:gfxdata="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" fillcolor="white [3201]" strokeweight=".5pt">
                 <v:textbox>
                   <w:txbxContent>
                     <w:p>
@@ -300,7 +638,10 @@
                               <w:jc w:val="center"/>
                             </w:pPr>
                             <w:r>
-                              <w:t>Any client (Java, .NET, python, C++, Go, …)</w:t>
+                              <w:t>Any client (Java, .NET, python, C++, Go,</w:t>
+                            </w:r>
+                            <w:r>
+                              <w:t xml:space="preserve"> React, Angular etc.)</w:t>
                             </w:r>
                           </w:p>
                         </w:txbxContent>
@@ -325,7 +666,7 @@
           </mc:Choice>
           <mc:Fallback>
             <w:pict>
-              <v:rect w14:anchorId="628848C0" id="Rectangle 39" o:spid="_x0000_s1028" style="position:absolute;margin-left:86pt;margin-top:239.65pt;width:134.65pt;height:71.65pt;z-index:251707392;visibility:visible;mso-wrap-style:square;mso-width-percent:0;mso-height-percent:0;mso-wrap-distance-left:9pt;mso-wrap-distance-top:0;mso-wrap-distance-right:9pt;mso-wrap-distance-bottom:0;mso-position-horizontal:absolute;mso-position-horizontal-relative:text;mso-position-vertical:absolute;mso-position-vertical-relative:text;mso-width-percent:0;mso-height-percent:0;mso-width-relative:margin;mso-height-relative:margin;v-text-anchor:middle" o:gfxdata="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" fillcolor="#4472c4 [3204]" strokecolor="#1f3763 [1604]" strokeweight="1pt">
+              <v:rect w14:anchorId="628848C0" id="Rectangle 39" o:spid="_x0000_s1030" style="position:absolute;margin-left:86pt;margin-top:239.65pt;width:134.65pt;height:71.65pt;z-index:251707392;visibility:visible;mso-wrap-style:square;mso-width-percent:0;mso-height-percent:0;mso-wrap-distance-left:9pt;mso-wrap-distance-top:0;mso-wrap-distance-right:9pt;mso-wrap-distance-bottom:0;mso-position-horizontal:absolute;mso-position-horizontal-relative:text;mso-position-vertical:absolute;mso-position-vertical-relative:text;mso-width-percent:0;mso-height-percent:0;mso-width-relative:margin;mso-height-relative:margin;v-text-anchor:middle" o:gfxdata="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" fillcolor="#4472c4 [3204]" strokecolor="#1f3763 [1604]" strokeweight="1pt">
                 <v:textbox>
                   <w:txbxContent>
                     <w:p>
@@ -333,7 +674,10 @@
                         <w:jc w:val="center"/>
                       </w:pPr>
                       <w:r>
-                        <w:t>Any client (Java, .NET, python, C++, Go, …)</w:t>
+                        <w:t>Any client (Java, .NET, python, C++, Go,</w:t>
+                      </w:r>
+                      <w:r>
+                        <w:t xml:space="preserve"> React, Angular etc.)</w:t>
                       </w:r>
                     </w:p>
                   </w:txbxContent>
@@ -566,7 +910,7 @@
           </mc:Choice>
           <mc:Fallback>
             <w:pict>
-              <v:rect w14:anchorId="0947FD4C" id="Rectangle 23" o:spid="_x0000_s1029" style="position:absolute;margin-left:-67.65pt;margin-top:-67.35pt;width:494.3pt;height:19.3pt;z-index:251688960;visibility:visible;mso-wrap-style:square;mso-width-percent:0;mso-height-percent:0;mso-wrap-distance-left:9pt;mso-wrap-distance-top:0;mso-wrap-distance-right:9pt;mso-wrap-distance-bottom:0;mso-position-horizontal:absolute;mso-position-horizontal-relative:text;mso-position-vertical:absolute;mso-position-vertical-relative:text;mso-width-percent:0;mso-height-percent:0;mso-width-relative:margin;mso-height-relative:margin;v-text-anchor:middle" o:gfxdata="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" fillcolor="#4472c4 [3204]" strokecolor="#1f3763 [1604]" strokeweight="1pt">
+              <v:rect w14:anchorId="0947FD4C" id="Rectangle 23" o:spid="_x0000_s1031" style="position:absolute;margin-left:-67.65pt;margin-top:-67.35pt;width:494.3pt;height:19.3pt;z-index:251688960;visibility:visible;mso-wrap-style:square;mso-width-percent:0;mso-height-percent:0;mso-wrap-distance-left:9pt;mso-wrap-distance-top:0;mso-wrap-distance-right:9pt;mso-wrap-distance-bottom:0;mso-position-horizontal:absolute;mso-position-horizontal-relative:text;mso-position-vertical:absolute;mso-position-vertical-relative:text;mso-width-percent:0;mso-height-percent:0;mso-width-relative:margin;mso-height-relative:margin;v-text-anchor:middle" o:gfxdata="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" fillcolor="#4472c4 [3204]" strokecolor="#1f3763 [1604]" strokeweight="1pt">
                 <v:textbox>
                   <w:txbxContent>
                     <w:p>
@@ -591,7 +935,7 @@
         <mc:AlternateContent>
           <mc:Choice Requires="wps">
             <w:drawing>
-              <wp:anchor distT="0" distB="0" distL="114300" distR="114300" simplePos="0" relativeHeight="251693056" behindDoc="0" locked="0" layoutInCell="1" allowOverlap="1" wp14:anchorId="7DEEDDFC" wp14:editId="0E7F3604">
+              <wp:anchor distT="0" distB="0" distL="114300" distR="114300" simplePos="0" relativeHeight="251693056" behindDoc="0" locked="0" layoutInCell="1" allowOverlap="1" wp14:anchorId="7DEEDDFC" wp14:editId="389126FE">
                 <wp:simplePos x="0" y="0"/>
                 <wp:positionH relativeFrom="column">
                   <wp:posOffset>-855133</wp:posOffset>
@@ -654,7 +998,7 @@
           </mc:Choice>
           <mc:Fallback>
             <w:pict>
-              <v:shape w14:anchorId="7DEEDDFC" id="Text Box 25" o:spid="_x0000_s1030" type="#_x0000_t202" style="position:absolute;margin-left:-67.35pt;margin-top:-44.65pt;width:226.3pt;height:34.8pt;z-index:251693056;visibility:visible;mso-wrap-style:square;mso-width-percent:0;mso-wrap-distance-left:9pt;mso-wrap-distance-top:0;mso-wrap-distance-right:9pt;mso-wrap-distance-bottom:0;mso-position-horizontal:absolute;mso-position-horizontal-relative:text;mso-position-vertical:absolute;mso-position-vertical-relative:text;mso-width-percent:0;mso-width-relative:margin;v-text-anchor:top" o:gfxdata="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" fillcolor="white [3201]" strokeweight=".5pt">
+              <v:shape w14:anchorId="7DEEDDFC" id="Text Box 25" o:spid="_x0000_s1032" type="#_x0000_t202" style="position:absolute;margin-left:-67.35pt;margin-top:-44.65pt;width:226.3pt;height:34.8pt;z-index:251693056;visibility:visible;mso-wrap-style:square;mso-width-percent:0;mso-wrap-distance-left:9pt;mso-wrap-distance-top:0;mso-wrap-distance-right:9pt;mso-wrap-distance-bottom:0;mso-position-horizontal:absolute;mso-position-horizontal-relative:text;mso-position-vertical:absolute;mso-position-vertical-relative:text;mso-width-percent:0;mso-width-relative:margin;v-text-anchor:top" o:gfxdata="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" fillcolor="white [3201]" strokeweight=".5pt">
                 <v:textbox>
                   <w:txbxContent>
                     <w:p>
@@ -883,7 +1227,7 @@
           </mc:Choice>
           <mc:Fallback>
             <w:pict>
-              <v:rect w14:anchorId="2C73EFD2" id="Rectangle 32" o:spid="_x0000_s1031" style="position:absolute;margin-left:-66.35pt;margin-top:1.65pt;width:113.95pt;height:171pt;z-index:251700224;visibility:visible;mso-wrap-style:square;mso-width-percent:0;mso-height-percent:0;mso-wrap-distance-left:9pt;mso-wrap-distance-top:0;mso-wrap-distance-right:9pt;mso-wrap-distance-bottom:0;mso-position-horizontal:absolute;mso-position-horizontal-relative:text;mso-position-vertical:absolute;mso-position-vertical-relative:text;mso-width-percent:0;mso-height-percent:0;mso-width-relative:margin;mso-height-relative:margin;v-text-anchor:middle" o:gfxdata="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" fillcolor="#4472c4 [3204]" strokecolor="#1f3763 [1604]" strokeweight="1pt">
+              <v:rect w14:anchorId="2C73EFD2" id="Rectangle 32" o:spid="_x0000_s1033" style="position:absolute;margin-left:-66.35pt;margin-top:1.65pt;width:113.95pt;height:171pt;z-index:251700224;visibility:visible;mso-wrap-style:square;mso-width-percent:0;mso-height-percent:0;mso-wrap-distance-left:9pt;mso-wrap-distance-top:0;mso-wrap-distance-right:9pt;mso-wrap-distance-bottom:0;mso-position-horizontal:absolute;mso-position-horizontal-relative:text;mso-position-vertical:absolute;mso-position-vertical-relative:text;mso-width-percent:0;mso-height-percent:0;mso-width-relative:margin;mso-height-relative:margin;v-text-anchor:middle" o:gfxdata="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" fillcolor="#4472c4 [3204]" strokecolor="#1f3763 [1604]" strokeweight="1pt">
                 <v:textbox>
                   <w:txbxContent>
                     <w:p>
@@ -2055,10 +2399,7 @@
                             <w:proofErr w:type="spellStart"/>
                             <w:proofErr w:type="gramStart"/>
                             <w:r>
-                              <w:t>Add</w:t>
-                            </w:r>
-                            <w:r>
-                              <w:t>Product</w:t>
+                              <w:t>AddProduct</w:t>
                             </w:r>
                             <w:proofErr w:type="spellEnd"/>
                             <w:r>
@@ -2076,10 +2417,7 @@
                             <w:proofErr w:type="spellStart"/>
                             <w:proofErr w:type="gramStart"/>
                             <w:r>
-                              <w:t>Modify</w:t>
-                            </w:r>
-                            <w:r>
-                              <w:t>Product</w:t>
+                              <w:t>ModifyProduct</w:t>
                             </w:r>
                             <w:proofErr w:type="spellEnd"/>
                             <w:r>
@@ -2097,10 +2435,7 @@
                             <w:proofErr w:type="spellStart"/>
                             <w:proofErr w:type="gramStart"/>
                             <w:r>
-                              <w:t>Remove</w:t>
-                            </w:r>
-                            <w:r>
-                              <w:t>Product</w:t>
+                              <w:t>RemoveProduct</w:t>
                             </w:r>
                             <w:proofErr w:type="spellEnd"/>
                             <w:r>
@@ -2134,7 +2469,7 @@
                 <v:stroke joinstyle="miter"/>
                 <v:path gradientshapeok="t" o:connecttype="rect"/>
               </v:shapetype>
-              <v:shape id="Flowchart: Process 24" o:spid="_x0000_s1032" type="#_x0000_t109" style="position:absolute;margin-left:54.35pt;margin-top:0;width:106pt;height:207.65pt;z-index:251691008;visibility:visible;mso-wrap-style:square;mso-height-percent:0;mso-wrap-distance-left:9pt;mso-wrap-distance-top:0;mso-wrap-distance-right:9pt;mso-wrap-distance-bottom:0;mso-position-horizontal:absolute;mso-position-horizontal-relative:text;mso-position-vertical:absolute;mso-position-vertical-relative:text;mso-height-percent:0;mso-height-relative:margin;v-text-anchor:middle" o:gfxdata="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" fillcolor="#4472c4 [3204]" strokecolor="#1f3763 [1604]" strokeweight="1pt">
+              <v:shape id="Flowchart: Process 24" o:spid="_x0000_s1034" type="#_x0000_t109" style="position:absolute;margin-left:54.35pt;margin-top:0;width:106pt;height:207.65pt;z-index:251691008;visibility:visible;mso-wrap-style:square;mso-height-percent:0;mso-wrap-distance-left:9pt;mso-wrap-distance-top:0;mso-wrap-distance-right:9pt;mso-wrap-distance-bottom:0;mso-position-horizontal:absolute;mso-position-horizontal-relative:text;mso-position-vertical:absolute;mso-position-vertical-relative:text;mso-height-percent:0;mso-height-relative:margin;v-text-anchor:middle" o:gfxdata="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" fillcolor="#4472c4 [3204]" strokecolor="#1f3763 [1604]" strokeweight="1pt">
                 <v:textbox>
                   <w:txbxContent>
                     <w:p>
@@ -2198,10 +2533,7 @@
                       <w:proofErr w:type="spellStart"/>
                       <w:proofErr w:type="gramStart"/>
                       <w:r>
-                        <w:t>Add</w:t>
-                      </w:r>
-                      <w:r>
-                        <w:t>Product</w:t>
+                        <w:t>AddProduct</w:t>
                       </w:r>
                       <w:proofErr w:type="spellEnd"/>
                       <w:r>
@@ -2219,10 +2551,7 @@
                       <w:proofErr w:type="spellStart"/>
                       <w:proofErr w:type="gramStart"/>
                       <w:r>
-                        <w:t>Modify</w:t>
-                      </w:r>
-                      <w:r>
-                        <w:t>Product</w:t>
+                        <w:t>ModifyProduct</w:t>
                       </w:r>
                       <w:proofErr w:type="spellEnd"/>
                       <w:r>
@@ -2240,10 +2569,7 @@
                       <w:proofErr w:type="spellStart"/>
                       <w:proofErr w:type="gramStart"/>
                       <w:r>
-                        <w:t>Remove</w:t>
-                      </w:r>
-                      <w:r>
-                        <w:t>Product</w:t>
+                        <w:t>RemoveProduct</w:t>
                       </w:r>
                       <w:proofErr w:type="spellEnd"/>
                       <w:r>
@@ -2914,7 +3240,7 @@
           </mc:Choice>
           <mc:Fallback>
             <w:pict>
-              <v:shape w14:anchorId="2269C2B4" id="Flowchart: Process 3" o:spid="_x0000_s1033" type="#_x0000_t109" style="position:absolute;margin-left:308.65pt;margin-top:0;width:95.2pt;height:193.35pt;z-index:251661312;visibility:visible;mso-wrap-style:square;mso-height-percent:0;mso-wrap-distance-left:9pt;mso-wrap-distance-top:0;mso-wrap-distance-right:9pt;mso-wrap-distance-bottom:0;mso-position-horizontal:absolute;mso-position-horizontal-relative:text;mso-position-vertical:absolute;mso-position-vertical-relative:text;mso-height-percent:0;mso-height-relative:margin;v-text-anchor:middle" o:gfxdata="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" fillcolor="#4472c4 [3204]" strokecolor="#1f3763 [1604]" strokeweight="1pt">
+              <v:shape w14:anchorId="2269C2B4" id="Flowchart: Process 3" o:spid="_x0000_s1035" type="#_x0000_t109" style="position:absolute;margin-left:308.65pt;margin-top:0;width:95.2pt;height:193.35pt;z-index:251661312;visibility:visible;mso-wrap-style:square;mso-height-percent:0;mso-wrap-distance-left:9pt;mso-wrap-distance-top:0;mso-wrap-distance-right:9pt;mso-wrap-distance-bottom:0;mso-position-horizontal:absolute;mso-position-horizontal-relative:text;mso-position-vertical:absolute;mso-position-vertical-relative:text;mso-height-percent:0;mso-height-relative:margin;v-text-anchor:middle" o:gfxdata="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" fillcolor="#4472c4 [3204]" strokecolor="#1f3763 [1604]" strokeweight="1pt">
                 <v:textbox>
                   <w:txbxContent>
                     <w:p>
@@ -3150,6 +3476,8 @@
                             <w:r>
                               <w:t>int id)</w:t>
                             </w:r>
+                            <w:bookmarkStart w:id="0" w:name="_GoBack"/>
+                            <w:bookmarkEnd w:id="0"/>
                           </w:p>
                         </w:txbxContent>
                       </wps:txbx>
@@ -3170,7 +3498,7 @@
           </mc:Choice>
           <mc:Fallback>
             <w:pict>
-              <v:shape w14:anchorId="4F18814E" id="Flowchart: Process 7" o:spid="_x0000_s1034" type="#_x0000_t109" style="position:absolute;margin-left:170pt;margin-top:-1.65pt;width:106pt;height:195pt;z-index:251665408;visibility:visible;mso-wrap-style:square;mso-height-percent:0;mso-wrap-distance-left:9pt;mso-wrap-distance-top:0;mso-wrap-distance-right:9pt;mso-wrap-distance-bottom:0;mso-position-horizontal:absolute;mso-position-horizontal-relative:text;mso-position-vertical:absolute;mso-position-vertical-relative:text;mso-height-percent:0;mso-height-relative:margin;v-text-anchor:middle" o:gfxdata="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" fillcolor="#4472c4 [3204]" strokecolor="#1f3763 [1604]" strokeweight="1pt">
+              <v:shape w14:anchorId="4F18814E" id="Flowchart: Process 7" o:spid="_x0000_s1036" type="#_x0000_t109" style="position:absolute;margin-left:170pt;margin-top:-1.65pt;width:106pt;height:195pt;z-index:251665408;visibility:visible;mso-wrap-style:square;mso-height-percent:0;mso-wrap-distance-left:9pt;mso-wrap-distance-top:0;mso-wrap-distance-right:9pt;mso-wrap-distance-bottom:0;mso-position-horizontal:absolute;mso-position-horizontal-relative:text;mso-position-vertical:absolute;mso-position-vertical-relative:text;mso-height-percent:0;mso-height-relative:margin;v-text-anchor:middle" o:gfxdata="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" fillcolor="#4472c4 [3204]" strokecolor="#1f3763 [1604]" strokeweight="1pt">
                 <v:textbox>
                   <w:txbxContent>
                     <w:p>
@@ -3266,6 +3594,8 @@
                       <w:r>
                         <w:t>int id)</w:t>
                       </w:r>
+                      <w:bookmarkStart w:id="1" w:name="_GoBack"/>
+                      <w:bookmarkEnd w:id="1"/>
                     </w:p>
                   </w:txbxContent>
                 </v:textbox>
@@ -3821,7 +4151,7 @@
   <w:style w:type="paragraph" w:default="1" w:styleId="Normal">
     <w:name w:val="Normal"/>
     <w:qFormat/>
-    <w:rsid w:val="00114F73"/>
+    <w:rsid w:val="007B7EED"/>
   </w:style>
   <w:style w:type="character" w:default="1" w:styleId="DefaultParagraphFont">
     <w:name w:val="Default Paragraph Font"/>

</xml_diff>